<commit_message>
Finito layout nel template FSO
</commit_message>
<xml_diff>
--- a/FSO - Farmacia Store Online/FSO - Farmacia Store Online.docx
+++ b/FSO - Farmacia Store Online/FSO - Farmacia Store Online.docx
@@ -382,14 +382,14 @@
                         </a:ln>
                         <a:extLst>
                           <a:ext uri="{909E8E84-426E-40dd-AFC4-6F175D3DCCD1}">
-                            <a14:hiddenFill xmlns:a14="http://schemas.microsoft.com/office/drawing/2010/main" xmlns:w="http://schemas.openxmlformats.org/wordprocessingml/2006/main" xmlns:w10="urn:schemas-microsoft-com:office:word" xmlns:v="urn:schemas-microsoft-com:vml" xmlns:o="urn:schemas-microsoft-com:office:office" xmlns="" xmlns:mv="urn:schemas-microsoft-com:mac:vml" xmlns:mo="http://schemas.microsoft.com/office/mac/office/2008/main">
+                            <a14:hiddenFill xmlns:mo="http://schemas.microsoft.com/office/mac/office/2008/main" xmlns:mv="urn:schemas-microsoft-com:mac:vml" xmlns="" xmlns:o="urn:schemas-microsoft-com:office:office" xmlns:v="urn:schemas-microsoft-com:vml" xmlns:w10="urn:schemas-microsoft-com:office:word" xmlns:w="http://schemas.openxmlformats.org/wordprocessingml/2006/main" xmlns:a14="http://schemas.microsoft.com/office/drawing/2010/main">
                               <a:solidFill>
                                 <a:srgbClr val="FFFFFF"/>
                               </a:solidFill>
                             </a14:hiddenFill>
                           </a:ext>
                           <a:ext uri="{91240B29-F687-4f45-9708-019B960494DF}">
-                            <a14:hiddenLine xmlns:a14="http://schemas.microsoft.com/office/drawing/2010/main" xmlns:w="http://schemas.openxmlformats.org/wordprocessingml/2006/main" xmlns:w10="urn:schemas-microsoft-com:office:word" xmlns:v="urn:schemas-microsoft-com:vml" xmlns:o="urn:schemas-microsoft-com:office:office" xmlns="" xmlns:mv="urn:schemas-microsoft-com:mac:vml" xmlns:mo="http://schemas.microsoft.com/office/mac/office/2008/main" w="9525">
+                            <a14:hiddenLine xmlns:mo="http://schemas.microsoft.com/office/mac/office/2008/main" xmlns:mv="urn:schemas-microsoft-com:mac:vml" xmlns="" xmlns:o="urn:schemas-microsoft-com:office:office" xmlns:v="urn:schemas-microsoft-com:vml" xmlns:w10="urn:schemas-microsoft-com:office:word" xmlns:w="http://schemas.openxmlformats.org/wordprocessingml/2006/main" xmlns:a14="http://schemas.microsoft.com/office/drawing/2010/main" w="9525">
                               <a:solidFill>
                                 <a:srgbClr val="000000"/>
                               </a:solidFill>
@@ -635,14 +635,14 @@
                         </a:ln>
                         <a:extLst>
                           <a:ext uri="{909E8E84-426E-40dd-AFC4-6F175D3DCCD1}">
-                            <a14:hiddenFill xmlns:a14="http://schemas.microsoft.com/office/drawing/2010/main" xmlns:w="http://schemas.openxmlformats.org/wordprocessingml/2006/main" xmlns:w10="urn:schemas-microsoft-com:office:word" xmlns:v="urn:schemas-microsoft-com:vml" xmlns:o="urn:schemas-microsoft-com:office:office" xmlns="" xmlns:mv="urn:schemas-microsoft-com:mac:vml" xmlns:mo="http://schemas.microsoft.com/office/mac/office/2008/main">
+                            <a14:hiddenFill xmlns:mo="http://schemas.microsoft.com/office/mac/office/2008/main" xmlns:mv="urn:schemas-microsoft-com:mac:vml" xmlns="" xmlns:o="urn:schemas-microsoft-com:office:office" xmlns:v="urn:schemas-microsoft-com:vml" xmlns:w10="urn:schemas-microsoft-com:office:word" xmlns:w="http://schemas.openxmlformats.org/wordprocessingml/2006/main" xmlns:a14="http://schemas.microsoft.com/office/drawing/2010/main">
                               <a:solidFill>
                                 <a:srgbClr val="FFFFFF"/>
                               </a:solidFill>
                             </a14:hiddenFill>
                           </a:ext>
                           <a:ext uri="{91240B29-F687-4f45-9708-019B960494DF}">
-                            <a14:hiddenLine xmlns:a14="http://schemas.microsoft.com/office/drawing/2010/main" xmlns:w="http://schemas.openxmlformats.org/wordprocessingml/2006/main" xmlns:w10="urn:schemas-microsoft-com:office:word" xmlns:v="urn:schemas-microsoft-com:vml" xmlns:o="urn:schemas-microsoft-com:office:office" xmlns="" xmlns:mv="urn:schemas-microsoft-com:mac:vml" xmlns:mo="http://schemas.microsoft.com/office/mac/office/2008/main" w="9525">
+                            <a14:hiddenLine xmlns:mo="http://schemas.microsoft.com/office/mac/office/2008/main" xmlns:mv="urn:schemas-microsoft-com:mac:vml" xmlns="" xmlns:o="urn:schemas-microsoft-com:office:office" xmlns:v="urn:schemas-microsoft-com:vml" xmlns:w10="urn:schemas-microsoft-com:office:word" xmlns:w="http://schemas.openxmlformats.org/wordprocessingml/2006/main" xmlns:a14="http://schemas.microsoft.com/office/drawing/2010/main" w="9525">
                               <a:solidFill>
                                 <a:srgbClr val="000000"/>
                               </a:solidFill>
@@ -1833,6 +1833,15 @@
           <w:lang w:val="it-IT"/>
         </w:rPr>
         <w:t>Riportare screenshot dei siti e descrivere in dettaglio le funzionalità, evidenziandone gli aspetti che riteniamo più interessanti</w:t>
+      </w:r>
+      <w:r>
+        <w:rPr>
+          <w:rFonts w:ascii="Trebuchet MS" w:hAnsi="Trebuchet MS"/>
+          <w:sz w:val="22"/>
+          <w:szCs w:val="22"/>
+          <w:lang w:val="it-IT"/>
+        </w:rPr>
+        <w:t>**</w:t>
       </w:r>
     </w:p>
     <w:p>
@@ -2657,6 +2666,14 @@
           <w:sz w:val="22"/>
           <w:szCs w:val="22"/>
         </w:rPr>
+        <w:t>**</w:t>
+      </w:r>
+      <w:r>
+        <w:rPr>
+          <w:rFonts w:ascii="Trebuchet MS" w:hAnsi="Trebuchet MS"/>
+          <w:sz w:val="22"/>
+          <w:szCs w:val="22"/>
+        </w:rPr>
         <w:t>Una breve descrizione dei contenuti del sito e delle funzionalità a disposizione dell’utente e dell’amministratore del sito.</w:t>
       </w:r>
       <w:bookmarkEnd w:id="3"/>
@@ -2717,6 +2734,290 @@
         </w:rPr>
         <w:t xml:space="preserve"> </w:t>
       </w:r>
+      <w:r>
+        <w:rPr>
+          <w:rFonts w:ascii="Trebuchet MS" w:hAnsi="Trebuchet MS"/>
+          <w:sz w:val="22"/>
+          <w:szCs w:val="22"/>
+        </w:rPr>
+        <w:t>**</w:t>
+      </w:r>
+    </w:p>
+    <w:p>
+      <w:pPr>
+        <w:rPr>
+          <w:lang w:val="it-IT"/>
+        </w:rPr>
+      </w:pPr>
+    </w:p>
+    <w:p>
+      <w:pPr>
+        <w:rPr>
+          <w:lang w:val="it-IT"/>
+        </w:rPr>
+      </w:pPr>
+      <w:r>
+        <w:rPr>
+          <w:lang w:val="it-IT"/>
+        </w:rPr>
+        <w:t>Il sito presenterà all’utente che intende visitare la pagina le diverse sezioni:</w:t>
+      </w:r>
+    </w:p>
+    <w:p>
+      <w:pPr>
+        <w:rPr>
+          <w:lang w:val="it-IT"/>
+        </w:rPr>
+      </w:pPr>
+      <w:r>
+        <w:rPr>
+          <w:lang w:val="it-IT"/>
+        </w:rPr>
+        <w:t>MEDICINALI</w:t>
+      </w:r>
+      <w:r>
+        <w:rPr>
+          <w:lang w:val="it-IT"/>
+        </w:rPr>
+        <w:t xml:space="preserve">: dove potrà scegliere il </w:t>
+      </w:r>
+      <w:r>
+        <w:rPr>
+          <w:lang w:val="it-IT"/>
+        </w:rPr>
+        <w:t>medicinale che cerca all’interno di una lista in cui sono riportati tutti i medicinali presenti nel nostro store in ordine alfabetico.</w:t>
+      </w:r>
+    </w:p>
+    <w:p>
+      <w:pPr>
+        <w:rPr>
+          <w:lang w:val="it-IT"/>
+        </w:rPr>
+      </w:pPr>
+      <w:r>
+        <w:rPr>
+          <w:lang w:val="it-IT"/>
+        </w:rPr>
+        <w:t>SCONTATI: questa sezione riporterà tutti i prodotti dello store che sono al momento scontati.</w:t>
+      </w:r>
+    </w:p>
+    <w:p>
+      <w:pPr>
+        <w:rPr>
+          <w:lang w:val="it-IT"/>
+        </w:rPr>
+      </w:pPr>
+      <w:r>
+        <w:rPr>
+          <w:lang w:val="it-IT"/>
+        </w:rPr>
+        <w:t>PROFUMI</w:t>
+      </w:r>
+      <w:r>
+        <w:rPr>
+          <w:lang w:val="it-IT"/>
+        </w:rPr>
+        <w:t xml:space="preserve">: dove potrà scegliere il </w:t>
+      </w:r>
+      <w:r>
+        <w:rPr>
+          <w:lang w:val="it-IT"/>
+        </w:rPr>
+        <w:t xml:space="preserve">profumo </w:t>
+      </w:r>
+      <w:r>
+        <w:rPr>
+          <w:lang w:val="it-IT"/>
+        </w:rPr>
+        <w:t xml:space="preserve">che cerca all’interno di una lista in cui sono riportati tutti i </w:t>
+      </w:r>
+      <w:r>
+        <w:rPr>
+          <w:lang w:val="it-IT"/>
+        </w:rPr>
+        <w:t>profumi</w:t>
+      </w:r>
+      <w:r>
+        <w:rPr>
+          <w:lang w:val="it-IT"/>
+        </w:rPr>
+        <w:t xml:space="preserve"> presenti nel nostro store in ordine alfabetico.</w:t>
+      </w:r>
+    </w:p>
+    <w:p>
+      <w:pPr>
+        <w:rPr>
+          <w:lang w:val="it-IT"/>
+        </w:rPr>
+      </w:pPr>
+      <w:r>
+        <w:rPr>
+          <w:lang w:val="it-IT"/>
+        </w:rPr>
+        <w:t xml:space="preserve">REGISTRATO o NON REGISTRATO: </w:t>
+      </w:r>
+      <w:r>
+        <w:rPr>
+          <w:lang w:val="it-IT"/>
+        </w:rPr>
+        <w:t>quest’azione permetterà all’ utente di registrarsi in caso fosse un nuovo utente della piattaforma oppure di accedere alla propria area nel caso fosse un utente già registrato.</w:t>
+      </w:r>
+    </w:p>
+    <w:p>
+      <w:pPr>
+        <w:rPr>
+          <w:lang w:val="it-IT"/>
+        </w:rPr>
+      </w:pPr>
+      <w:r>
+        <w:rPr>
+          <w:lang w:val="it-IT"/>
+        </w:rPr>
+        <w:t>BOTTONE “AGGIUNGI AL CARRELLO”: l’utente con tale bottone può inserir</w:t>
+      </w:r>
+      <w:r>
+        <w:rPr>
+          <w:lang w:val="it-IT"/>
+        </w:rPr>
+        <w:t xml:space="preserve">e un prodotto </w:t>
+      </w:r>
+      <w:r>
+        <w:rPr>
+          <w:lang w:val="it-IT"/>
+        </w:rPr>
+        <w:t>automaticamente nel carrello</w:t>
+      </w:r>
+      <w:r>
+        <w:rPr>
+          <w:lang w:val="it-IT"/>
+        </w:rPr>
+        <w:t>.</w:t>
+      </w:r>
+    </w:p>
+    <w:p>
+      <w:pPr>
+        <w:rPr>
+          <w:lang w:val="it-IT"/>
+        </w:rPr>
+      </w:pPr>
+      <w:r>
+        <w:rPr>
+          <w:lang w:val="it-IT"/>
+        </w:rPr>
+        <w:t xml:space="preserve">CARRELLO: dove l’utente potrà </w:t>
+      </w:r>
+      <w:proofErr w:type="gramStart"/>
+      <w:r>
+        <w:rPr>
+          <w:lang w:val="it-IT"/>
+        </w:rPr>
+        <w:t>visionare  i</w:t>
+      </w:r>
+      <w:proofErr w:type="gramEnd"/>
+      <w:r>
+        <w:rPr>
+          <w:lang w:val="it-IT"/>
+        </w:rPr>
+        <w:t xml:space="preserve"> </w:t>
+      </w:r>
+      <w:r>
+        <w:rPr>
+          <w:lang w:val="it-IT"/>
+        </w:rPr>
+        <w:t xml:space="preserve">prodotti dello store </w:t>
+      </w:r>
+      <w:r>
+        <w:rPr>
+          <w:lang w:val="it-IT"/>
+        </w:rPr>
+        <w:t xml:space="preserve">che intende acquistare o conservare </w:t>
+      </w:r>
+      <w:r>
+        <w:rPr>
+          <w:lang w:val="it-IT"/>
+        </w:rPr>
+        <w:t>affinché</w:t>
+      </w:r>
+      <w:r>
+        <w:rPr>
+          <w:lang w:val="it-IT"/>
+        </w:rPr>
+        <w:t xml:space="preserve"> non si</w:t>
+      </w:r>
+      <w:r>
+        <w:rPr>
+          <w:lang w:val="it-IT"/>
+        </w:rPr>
+        <w:t xml:space="preserve"> sia</w:t>
+      </w:r>
+      <w:r>
+        <w:rPr>
+          <w:lang w:val="it-IT"/>
+        </w:rPr>
+        <w:t xml:space="preserve"> deciso ad acquistar</w:t>
+      </w:r>
+      <w:r>
+        <w:rPr>
+          <w:lang w:val="it-IT"/>
+        </w:rPr>
+        <w:t>e.</w:t>
+      </w:r>
+      <w:r>
+        <w:rPr>
+          <w:lang w:val="it-IT"/>
+        </w:rPr>
+        <w:t xml:space="preserve"> </w:t>
+      </w:r>
+    </w:p>
+    <w:p>
+      <w:pPr>
+        <w:rPr>
+          <w:lang w:val="it-IT"/>
+        </w:rPr>
+      </w:pPr>
+      <w:r>
+        <w:rPr>
+          <w:lang w:val="it-IT"/>
+        </w:rPr>
+        <w:t xml:space="preserve">ACQUISTA ORA: un bottone all’interno del carrello che ha il ruolo di confermare l’acquisto </w:t>
+      </w:r>
+      <w:r>
+        <w:rPr>
+          <w:lang w:val="it-IT"/>
+        </w:rPr>
+        <w:t>dell’intero carrello</w:t>
+      </w:r>
+      <w:r>
+        <w:rPr>
+          <w:lang w:val="it-IT"/>
+        </w:rPr>
+        <w:t xml:space="preserve"> </w:t>
+      </w:r>
+      <w:r>
+        <w:rPr>
+          <w:lang w:val="it-IT"/>
+        </w:rPr>
+        <w:t>che porterà alla fase di scelta del</w:t>
+      </w:r>
+      <w:r>
+        <w:rPr>
+          <w:lang w:val="it-IT"/>
+        </w:rPr>
+        <w:t>le diverse opzioni di pagamento</w:t>
+      </w:r>
+      <w:r>
+        <w:rPr>
+          <w:lang w:val="it-IT"/>
+        </w:rPr>
+        <w:t>.</w:t>
+      </w:r>
+    </w:p>
+    <w:p>
+      <w:pPr>
+        <w:rPr>
+          <w:lang w:val="it-IT"/>
+        </w:rPr>
+      </w:pPr>
     </w:p>
     <w:p>
       <w:pPr>
@@ -2738,6 +3039,7 @@
       <w:r>
         <w:t>4 Diagramma navigazionale</w:t>
       </w:r>
+      <w:bookmarkStart w:id="6" w:name="_Toc350865798"/>
       <w:bookmarkEnd w:id="5"/>
     </w:p>
     <w:p>
@@ -2749,38 +3051,586 @@
     </w:p>
     <w:p>
       <w:pPr>
+        <w:rPr>
+          <w:lang w:val="it-IT"/>
+        </w:rPr>
+      </w:pPr>
+    </w:p>
+    <w:p>
+      <w:pPr>
+        <w:rPr>
+          <w:lang w:val="it-IT"/>
+        </w:rPr>
+      </w:pPr>
+    </w:p>
+    <w:p>
+      <w:pPr>
+        <w:rPr>
+          <w:lang w:val="it-IT"/>
+        </w:rPr>
+      </w:pPr>
+    </w:p>
+    <w:p>
+      <w:pPr>
+        <w:rPr>
+          <w:lang w:val="it-IT"/>
+        </w:rPr>
+      </w:pPr>
+    </w:p>
+    <w:p>
+      <w:pPr>
+        <w:rPr>
+          <w:lang w:val="it-IT"/>
+        </w:rPr>
+      </w:pPr>
+    </w:p>
+    <w:p>
+      <w:pPr>
+        <w:rPr>
+          <w:lang w:val="it-IT"/>
+        </w:rPr>
+      </w:pPr>
+    </w:p>
+    <w:p>
+      <w:pPr>
+        <w:rPr>
+          <w:lang w:val="it-IT"/>
+        </w:rPr>
+      </w:pPr>
+    </w:p>
+    <w:p>
+      <w:pPr>
+        <w:rPr>
+          <w:lang w:val="it-IT"/>
+        </w:rPr>
+      </w:pPr>
+    </w:p>
+    <w:p>
+      <w:pPr>
+        <w:rPr>
+          <w:lang w:val="it-IT"/>
+        </w:rPr>
+      </w:pPr>
+    </w:p>
+    <w:p>
+      <w:pPr>
+        <w:rPr>
+          <w:lang w:val="it-IT"/>
+        </w:rPr>
+      </w:pPr>
+    </w:p>
+    <w:p>
+      <w:pPr>
+        <w:rPr>
+          <w:lang w:val="it-IT"/>
+        </w:rPr>
+      </w:pPr>
+    </w:p>
+    <w:p>
+      <w:pPr>
+        <w:rPr>
+          <w:lang w:val="it-IT"/>
+        </w:rPr>
+      </w:pPr>
+    </w:p>
+    <w:p>
+      <w:pPr>
+        <w:rPr>
+          <w:lang w:val="it-IT"/>
+        </w:rPr>
+      </w:pPr>
+    </w:p>
+    <w:p>
+      <w:pPr>
+        <w:rPr>
+          <w:lang w:val="it-IT"/>
+        </w:rPr>
+      </w:pPr>
+    </w:p>
+    <w:p>
+      <w:pPr>
+        <w:rPr>
+          <w:lang w:val="it-IT"/>
+        </w:rPr>
+      </w:pPr>
+    </w:p>
+    <w:p>
+      <w:pPr>
+        <w:rPr>
+          <w:lang w:val="it-IT"/>
+        </w:rPr>
+      </w:pPr>
+    </w:p>
+    <w:p>
+      <w:pPr>
+        <w:rPr>
+          <w:lang w:val="it-IT"/>
+        </w:rPr>
+      </w:pPr>
+    </w:p>
+    <w:p>
+      <w:pPr>
+        <w:rPr>
+          <w:lang w:val="it-IT"/>
+        </w:rPr>
+      </w:pPr>
+    </w:p>
+    <w:p>
+      <w:pPr>
+        <w:rPr>
+          <w:lang w:val="it-IT"/>
+        </w:rPr>
+      </w:pPr>
+    </w:p>
+    <w:p>
+      <w:pPr>
+        <w:rPr>
+          <w:lang w:val="it-IT"/>
+        </w:rPr>
+      </w:pPr>
+    </w:p>
+    <w:p>
+      <w:pPr>
+        <w:rPr>
+          <w:lang w:val="it-IT"/>
+        </w:rPr>
+      </w:pPr>
+    </w:p>
+    <w:p>
+      <w:pPr>
         <w:pStyle w:val="Titolo1"/>
       </w:pPr>
-      <w:bookmarkStart w:id="6" w:name="_Toc350865798"/>
     </w:p>
     <w:p>
       <w:pPr>
         <w:pStyle w:val="Titolo1"/>
       </w:pPr>
+      <w:r>
+        <w:t>5 Layout</w:t>
+      </w:r>
+      <w:bookmarkEnd w:id="6"/>
+    </w:p>
+    <w:p>
+      <w:pPr>
+        <w:jc w:val="center"/>
+        <w:rPr>
+          <w:lang w:val="it-IT"/>
+        </w:rPr>
+      </w:pPr>
+    </w:p>
+    <w:p>
+      <w:pPr>
+        <w:jc w:val="center"/>
+        <w:rPr>
+          <w:lang w:val="it-IT"/>
+        </w:rPr>
+      </w:pPr>
+      <w:r>
+        <w:rPr>
+          <w:lang w:val="it-IT"/>
+        </w:rPr>
+        <w:t>Pagina HOME</w:t>
+      </w:r>
+    </w:p>
+    <w:p>
+      <w:pPr>
+        <w:rPr>
+          <w:lang w:val="it-IT"/>
+        </w:rPr>
+      </w:pPr>
+      <w:r>
+        <w:rPr>
+          <w:noProof/>
+          <w:lang w:val="it-IT"/>
+        </w:rPr>
+        <w:drawing>
+          <wp:inline distT="0" distB="0" distL="0" distR="0" wp14:anchorId="06EFCEEC" wp14:editId="70079DF9">
+            <wp:extent cx="6116320" cy="3995420"/>
+            <wp:effectExtent l="0" t="0" r="5080" b="2540"/>
+            <wp:docPr id="10" name="Immagine 10" descr="Immagine che contiene diagramma&#10;&#10;Descrizione generata automaticamente"/>
+            <wp:cNvGraphicFramePr>
+              <a:graphicFrameLocks xmlns:a="http://schemas.openxmlformats.org/drawingml/2006/main" noChangeAspect="1"/>
+            </wp:cNvGraphicFramePr>
+            <a:graphic xmlns:a="http://schemas.openxmlformats.org/drawingml/2006/main">
+              <a:graphicData uri="http://schemas.openxmlformats.org/drawingml/2006/picture">
+                <pic:pic xmlns:pic="http://schemas.openxmlformats.org/drawingml/2006/picture">
+                  <pic:nvPicPr>
+                    <pic:cNvPr id="10" name="Immagine 10" descr="Immagine che contiene diagramma&#10;&#10;Descrizione generata automaticamente"/>
+                    <pic:cNvPicPr/>
+                  </pic:nvPicPr>
+                  <pic:blipFill>
+                    <a:blip r:embed="rId9"/>
+                    <a:stretch>
+                      <a:fillRect/>
+                    </a:stretch>
+                  </pic:blipFill>
+                  <pic:spPr>
+                    <a:xfrm>
+                      <a:off x="0" y="0"/>
+                      <a:ext cx="6116320" cy="3995420"/>
+                    </a:xfrm>
+                    <a:prstGeom prst="rect">
+                      <a:avLst/>
+                    </a:prstGeom>
+                  </pic:spPr>
+                </pic:pic>
+              </a:graphicData>
+            </a:graphic>
+          </wp:inline>
+        </w:drawing>
+      </w:r>
+    </w:p>
+    <w:p>
+      <w:pPr>
+        <w:rPr>
+          <w:lang w:val="it-IT"/>
+        </w:rPr>
+      </w:pPr>
+    </w:p>
+    <w:p>
+      <w:pPr>
+        <w:jc w:val="center"/>
+        <w:rPr>
+          <w:lang w:val="it-IT"/>
+        </w:rPr>
+      </w:pPr>
+    </w:p>
+    <w:p>
+      <w:pPr>
+        <w:jc w:val="center"/>
+        <w:rPr>
+          <w:lang w:val="it-IT"/>
+        </w:rPr>
+      </w:pPr>
+    </w:p>
+    <w:p>
+      <w:pPr>
+        <w:jc w:val="center"/>
+        <w:rPr>
+          <w:lang w:val="it-IT"/>
+        </w:rPr>
+      </w:pPr>
+    </w:p>
+    <w:p>
+      <w:pPr>
+        <w:jc w:val="center"/>
+        <w:rPr>
+          <w:lang w:val="it-IT"/>
+        </w:rPr>
+      </w:pPr>
+    </w:p>
+    <w:p>
+      <w:pPr>
+        <w:jc w:val="center"/>
+        <w:rPr>
+          <w:lang w:val="it-IT"/>
+        </w:rPr>
+      </w:pPr>
+    </w:p>
+    <w:p>
+      <w:pPr>
+        <w:jc w:val="center"/>
+        <w:rPr>
+          <w:lang w:val="it-IT"/>
+        </w:rPr>
+      </w:pPr>
+    </w:p>
+    <w:p>
+      <w:pPr>
+        <w:jc w:val="center"/>
+        <w:rPr>
+          <w:lang w:val="it-IT"/>
+        </w:rPr>
+      </w:pPr>
+    </w:p>
+    <w:p>
+      <w:pPr>
+        <w:jc w:val="center"/>
+        <w:rPr>
+          <w:lang w:val="it-IT"/>
+        </w:rPr>
+      </w:pPr>
+    </w:p>
+    <w:p>
+      <w:pPr>
+        <w:jc w:val="center"/>
+        <w:rPr>
+          <w:lang w:val="it-IT"/>
+        </w:rPr>
+      </w:pPr>
+    </w:p>
+    <w:p>
+      <w:pPr>
+        <w:jc w:val="center"/>
+        <w:rPr>
+          <w:lang w:val="it-IT"/>
+        </w:rPr>
+      </w:pPr>
+    </w:p>
+    <w:p>
+      <w:pPr>
+        <w:jc w:val="center"/>
+        <w:rPr>
+          <w:lang w:val="it-IT"/>
+        </w:rPr>
+      </w:pPr>
+    </w:p>
+    <w:p>
+      <w:pPr>
+        <w:jc w:val="center"/>
+        <w:rPr>
+          <w:lang w:val="it-IT"/>
+        </w:rPr>
+      </w:pPr>
+    </w:p>
+    <w:p>
+      <w:pPr>
+        <w:jc w:val="center"/>
+        <w:rPr>
+          <w:lang w:val="it-IT"/>
+        </w:rPr>
+      </w:pPr>
+    </w:p>
+    <w:p>
+      <w:pPr>
+        <w:jc w:val="center"/>
+        <w:rPr>
+          <w:lang w:val="it-IT"/>
+        </w:rPr>
+      </w:pPr>
+    </w:p>
+    <w:p>
+      <w:pPr>
+        <w:jc w:val="center"/>
+        <w:rPr>
+          <w:lang w:val="it-IT"/>
+        </w:rPr>
+      </w:pPr>
+    </w:p>
+    <w:p>
+      <w:pPr>
+        <w:jc w:val="center"/>
+        <w:rPr>
+          <w:lang w:val="it-IT"/>
+        </w:rPr>
+      </w:pPr>
+    </w:p>
+    <w:p>
+      <w:pPr>
+        <w:jc w:val="center"/>
+        <w:rPr>
+          <w:lang w:val="it-IT"/>
+        </w:rPr>
+      </w:pPr>
+    </w:p>
+    <w:p>
+      <w:pPr>
+        <w:jc w:val="center"/>
+        <w:rPr>
+          <w:lang w:val="it-IT"/>
+        </w:rPr>
+      </w:pPr>
+    </w:p>
+    <w:p>
+      <w:pPr>
+        <w:jc w:val="center"/>
+        <w:rPr>
+          <w:lang w:val="it-IT"/>
+        </w:rPr>
+      </w:pPr>
+    </w:p>
+    <w:p>
+      <w:pPr>
+        <w:jc w:val="center"/>
+        <w:rPr>
+          <w:lang w:val="it-IT"/>
+        </w:rPr>
+      </w:pPr>
+    </w:p>
+    <w:p>
+      <w:pPr>
+        <w:jc w:val="center"/>
+        <w:rPr>
+          <w:lang w:val="it-IT"/>
+        </w:rPr>
+      </w:pPr>
+    </w:p>
+    <w:p>
+      <w:pPr>
+        <w:jc w:val="center"/>
+        <w:rPr>
+          <w:lang w:val="it-IT"/>
+        </w:rPr>
+      </w:pPr>
+    </w:p>
+    <w:p>
+      <w:pPr>
+        <w:jc w:val="center"/>
+        <w:rPr>
+          <w:lang w:val="it-IT"/>
+        </w:rPr>
+      </w:pPr>
+    </w:p>
+    <w:p>
+      <w:pPr>
+        <w:jc w:val="center"/>
+        <w:rPr>
+          <w:lang w:val="it-IT"/>
+        </w:rPr>
+      </w:pPr>
+    </w:p>
+    <w:p>
+      <w:pPr>
+        <w:jc w:val="center"/>
+        <w:rPr>
+          <w:lang w:val="it-IT"/>
+        </w:rPr>
+      </w:pPr>
+    </w:p>
+    <w:p>
+      <w:pPr>
+        <w:jc w:val="center"/>
+        <w:rPr>
+          <w:lang w:val="it-IT"/>
+        </w:rPr>
+      </w:pPr>
+    </w:p>
+    <w:p>
+      <w:pPr>
+        <w:jc w:val="center"/>
+        <w:rPr>
+          <w:lang w:val="it-IT"/>
+        </w:rPr>
+      </w:pPr>
+    </w:p>
+    <w:p>
+      <w:pPr>
+        <w:jc w:val="center"/>
+        <w:rPr>
+          <w:lang w:val="it-IT"/>
+        </w:rPr>
+      </w:pPr>
+      <w:r>
+        <w:rPr>
+          <w:lang w:val="it-IT"/>
+        </w:rPr>
+        <w:t>Bottone CATEGORIE</w:t>
+      </w:r>
     </w:p>
     <w:p>
       <w:pPr>
         <w:pStyle w:val="Titolo1"/>
       </w:pPr>
+      <w:bookmarkStart w:id="7" w:name="_Toc350865799"/>
     </w:p>
     <w:p>
       <w:pPr>
         <w:pStyle w:val="Titolo1"/>
       </w:pPr>
       <w:r>
-        <w:t>5 Layout</w:t>
-      </w:r>
-      <w:bookmarkEnd w:id="6"/>
-    </w:p>
-    <w:p>
-      <w:pPr>
-        <w:rPr>
-          <w:lang w:val="it-IT"/>
-        </w:rPr>
-      </w:pPr>
-    </w:p>
-    <w:p>
-      <w:pPr>
+        <w:drawing>
+          <wp:inline distT="0" distB="0" distL="0" distR="0" wp14:anchorId="4CAFBF07" wp14:editId="52D49086">
+            <wp:extent cx="6116320" cy="4006215"/>
+            <wp:effectExtent l="0" t="0" r="5080" b="0"/>
+            <wp:docPr id="11" name="Immagine 11" descr="Immagine che contiene testo&#10;&#10;Descrizione generata automaticamente"/>
+            <wp:cNvGraphicFramePr>
+              <a:graphicFrameLocks xmlns:a="http://schemas.openxmlformats.org/drawingml/2006/main" noChangeAspect="1"/>
+            </wp:cNvGraphicFramePr>
+            <a:graphic xmlns:a="http://schemas.openxmlformats.org/drawingml/2006/main">
+              <a:graphicData uri="http://schemas.openxmlformats.org/drawingml/2006/picture">
+                <pic:pic xmlns:pic="http://schemas.openxmlformats.org/drawingml/2006/picture">
+                  <pic:nvPicPr>
+                    <pic:cNvPr id="11" name="Immagine 11" descr="Immagine che contiene testo&#10;&#10;Descrizione generata automaticamente"/>
+                    <pic:cNvPicPr/>
+                  </pic:nvPicPr>
+                  <pic:blipFill>
+                    <a:blip r:embed="rId10"/>
+                    <a:stretch>
+                      <a:fillRect/>
+                    </a:stretch>
+                  </pic:blipFill>
+                  <pic:spPr>
+                    <a:xfrm>
+                      <a:off x="0" y="0"/>
+                      <a:ext cx="6116320" cy="4006215"/>
+                    </a:xfrm>
+                    <a:prstGeom prst="rect">
+                      <a:avLst/>
+                    </a:prstGeom>
+                  </pic:spPr>
+                </pic:pic>
+              </a:graphicData>
+            </a:graphic>
+          </wp:inline>
+        </w:drawing>
+      </w:r>
+    </w:p>
+    <w:p>
+      <w:pPr>
+        <w:rPr>
+          <w:lang w:val="it-IT"/>
+        </w:rPr>
+      </w:pPr>
+    </w:p>
+    <w:p>
+      <w:pPr>
+        <w:jc w:val="center"/>
+        <w:rPr>
+          <w:lang w:val="it-IT"/>
+        </w:rPr>
+      </w:pPr>
+      <w:r>
+        <w:rPr>
+          <w:lang w:val="it-IT"/>
+        </w:rPr>
+        <w:lastRenderedPageBreak/>
+        <w:t>Bottone Offerte</w:t>
+      </w:r>
+      <w:r>
+        <w:rPr>
+          <w:noProof/>
+          <w:lang w:val="it-IT"/>
+        </w:rPr>
+        <w:drawing>
+          <wp:inline distT="0" distB="0" distL="0" distR="0" wp14:anchorId="37176A5F" wp14:editId="4556ED07">
+            <wp:extent cx="6116320" cy="4077335"/>
+            <wp:effectExtent l="0" t="0" r="5080" b="0"/>
+            <wp:docPr id="12" name="Immagine 12" descr="Immagine che contiene diagramma&#10;&#10;Descrizione generata automaticamente"/>
+            <wp:cNvGraphicFramePr>
+              <a:graphicFrameLocks xmlns:a="http://schemas.openxmlformats.org/drawingml/2006/main" noChangeAspect="1"/>
+            </wp:cNvGraphicFramePr>
+            <a:graphic xmlns:a="http://schemas.openxmlformats.org/drawingml/2006/main">
+              <a:graphicData uri="http://schemas.openxmlformats.org/drawingml/2006/picture">
+                <pic:pic xmlns:pic="http://schemas.openxmlformats.org/drawingml/2006/picture">
+                  <pic:nvPicPr>
+                    <pic:cNvPr id="12" name="Immagine 12" descr="Immagine che contiene diagramma&#10;&#10;Descrizione generata automaticamente"/>
+                    <pic:cNvPicPr/>
+                  </pic:nvPicPr>
+                  <pic:blipFill>
+                    <a:blip r:embed="rId11"/>
+                    <a:stretch>
+                      <a:fillRect/>
+                    </a:stretch>
+                  </pic:blipFill>
+                  <pic:spPr>
+                    <a:xfrm>
+                      <a:off x="0" y="0"/>
+                      <a:ext cx="6116320" cy="4077335"/>
+                    </a:xfrm>
+                    <a:prstGeom prst="rect">
+                      <a:avLst/>
+                    </a:prstGeom>
+                  </pic:spPr>
+                </pic:pic>
+              </a:graphicData>
+            </a:graphic>
+          </wp:inline>
+        </w:drawing>
+      </w:r>
+    </w:p>
+    <w:p>
+      <w:pPr>
+        <w:jc w:val="center"/>
         <w:rPr>
           <w:lang w:val="it-IT"/>
         </w:rPr>
@@ -2789,12 +3639,135 @@
     <w:p>
       <w:pPr>
         <w:pStyle w:val="Titolo1"/>
-      </w:pPr>
-      <w:bookmarkStart w:id="7" w:name="_Toc350865799"/>
-    </w:p>
-    <w:p>
-      <w:pPr>
-        <w:pStyle w:val="Titolo1"/>
+        <w:jc w:val="center"/>
+      </w:pPr>
+      <w:r>
+        <w:t>Bottone CARRELLO</w:t>
+      </w:r>
+    </w:p>
+    <w:p>
+      <w:pPr>
+        <w:rPr>
+          <w:lang w:val="it-IT"/>
+        </w:rPr>
+      </w:pPr>
+      <w:r>
+        <w:rPr>
+          <w:noProof/>
+          <w:lang w:val="it-IT"/>
+        </w:rPr>
+        <w:drawing>
+          <wp:inline distT="0" distB="0" distL="0" distR="0" wp14:anchorId="1E4DDEAA" wp14:editId="14AC2A0B">
+            <wp:extent cx="6116320" cy="4036695"/>
+            <wp:effectExtent l="0" t="0" r="5080" b="1905"/>
+            <wp:docPr id="13" name="Immagine 13" descr="Immagine che contiene testo&#10;&#10;Descrizione generata automaticamente"/>
+            <wp:cNvGraphicFramePr>
+              <a:graphicFrameLocks xmlns:a="http://schemas.openxmlformats.org/drawingml/2006/main" noChangeAspect="1"/>
+            </wp:cNvGraphicFramePr>
+            <a:graphic xmlns:a="http://schemas.openxmlformats.org/drawingml/2006/main">
+              <a:graphicData uri="http://schemas.openxmlformats.org/drawingml/2006/picture">
+                <pic:pic xmlns:pic="http://schemas.openxmlformats.org/drawingml/2006/picture">
+                  <pic:nvPicPr>
+                    <pic:cNvPr id="13" name="Immagine 13" descr="Immagine che contiene testo&#10;&#10;Descrizione generata automaticamente"/>
+                    <pic:cNvPicPr/>
+                  </pic:nvPicPr>
+                  <pic:blipFill>
+                    <a:blip r:embed="rId12"/>
+                    <a:stretch>
+                      <a:fillRect/>
+                    </a:stretch>
+                  </pic:blipFill>
+                  <pic:spPr>
+                    <a:xfrm>
+                      <a:off x="0" y="0"/>
+                      <a:ext cx="6116320" cy="4036695"/>
+                    </a:xfrm>
+                    <a:prstGeom prst="rect">
+                      <a:avLst/>
+                    </a:prstGeom>
+                  </pic:spPr>
+                </pic:pic>
+              </a:graphicData>
+            </a:graphic>
+          </wp:inline>
+        </w:drawing>
+      </w:r>
+    </w:p>
+    <w:p>
+      <w:pPr>
+        <w:rPr>
+          <w:lang w:val="it-IT"/>
+        </w:rPr>
+      </w:pPr>
+    </w:p>
+    <w:p>
+      <w:pPr>
+        <w:jc w:val="center"/>
+        <w:rPr>
+          <w:lang w:val="it-IT"/>
+        </w:rPr>
+      </w:pPr>
+      <w:r>
+        <w:rPr>
+          <w:lang w:val="it-IT"/>
+        </w:rPr>
+        <w:t>Bottone ACCEDI</w:t>
+      </w:r>
+    </w:p>
+    <w:p>
+      <w:pPr>
+        <w:rPr>
+          <w:lang w:val="it-IT"/>
+        </w:rPr>
+      </w:pPr>
+      <w:r>
+        <w:rPr>
+          <w:noProof/>
+          <w:lang w:val="it-IT"/>
+        </w:rPr>
+        <w:lastRenderedPageBreak/>
+        <w:drawing>
+          <wp:inline distT="0" distB="0" distL="0" distR="0" wp14:anchorId="54880A8D" wp14:editId="41F6BDE3">
+            <wp:extent cx="6116320" cy="3984625"/>
+            <wp:effectExtent l="0" t="0" r="5080" b="3175"/>
+            <wp:docPr id="14" name="Immagine 14" descr="Immagine che contiene testo&#10;&#10;Descrizione generata automaticamente"/>
+            <wp:cNvGraphicFramePr>
+              <a:graphicFrameLocks xmlns:a="http://schemas.openxmlformats.org/drawingml/2006/main" noChangeAspect="1"/>
+            </wp:cNvGraphicFramePr>
+            <a:graphic xmlns:a="http://schemas.openxmlformats.org/drawingml/2006/main">
+              <a:graphicData uri="http://schemas.openxmlformats.org/drawingml/2006/picture">
+                <pic:pic xmlns:pic="http://schemas.openxmlformats.org/drawingml/2006/picture">
+                  <pic:nvPicPr>
+                    <pic:cNvPr id="14" name="Immagine 14" descr="Immagine che contiene testo&#10;&#10;Descrizione generata automaticamente"/>
+                    <pic:cNvPicPr/>
+                  </pic:nvPicPr>
+                  <pic:blipFill>
+                    <a:blip r:embed="rId13"/>
+                    <a:stretch>
+                      <a:fillRect/>
+                    </a:stretch>
+                  </pic:blipFill>
+                  <pic:spPr>
+                    <a:xfrm>
+                      <a:off x="0" y="0"/>
+                      <a:ext cx="6116320" cy="3984625"/>
+                    </a:xfrm>
+                    <a:prstGeom prst="rect">
+                      <a:avLst/>
+                    </a:prstGeom>
+                  </pic:spPr>
+                </pic:pic>
+              </a:graphicData>
+            </a:graphic>
+          </wp:inline>
+        </w:drawing>
+      </w:r>
+    </w:p>
+    <w:p>
+      <w:pPr>
+        <w:rPr>
+          <w:lang w:val="it-IT"/>
+        </w:rPr>
       </w:pPr>
     </w:p>
     <w:p>
@@ -3089,6 +4062,7 @@
           <w:sz w:val="22"/>
           <w:szCs w:val="22"/>
         </w:rPr>
+        <w:lastRenderedPageBreak/>
         <w:t>Il prezzo del prodotto è soggetto a variazioni nel tempo. Memorizzare sempre insieme ad ogni ordine il prezzo di acquisto. Osservare con attenzione come sono fatti scontrini e fatture.</w:t>
       </w:r>
     </w:p>

</xml_diff>